<commit_message>
Updates lecture 9, 10 , 11
</commit_message>
<xml_diff>
--- a/Lektion07/Uppgifter.docx
+++ b/Lektion07/Uppgifter.docx
@@ -17,132 +17,324 @@
           <w:bCs/>
           <w:lang w:val="sv-SE"/>
         </w:rPr>
-        <w:t>SuperstoreUS2015</w:t>
-      </w:r>
-    </w:p>
-    <w:p>
-      <w:pPr>
-        <w:rPr>
-          <w:lang w:val="sv-SE"/>
-        </w:rPr>
-      </w:pPr>
-      <w:r>
-        <w:rPr>
-          <w:lang w:val="sv-SE"/>
-        </w:rPr>
-        <w:t>Ladda in datan i SuperStoreUS-2015 och dela upp den till en bättre lämpad struktur innan du laddar in datan till Power Pivot.</w:t>
-      </w:r>
-      <w:r>
-        <w:rPr>
-          <w:lang w:val="sv-SE"/>
-        </w:rPr>
-        <w:t xml:space="preserve"> Fundera på hur du kan indexera och vad du kan stoppa in i FACT respektive DIM tables.</w:t>
-      </w:r>
-    </w:p>
-    <w:p>
-      <w:pPr>
-        <w:rPr>
-          <w:lang w:val="sv-SE"/>
-        </w:rPr>
-      </w:pPr>
-    </w:p>
-    <w:p>
-      <w:pPr>
-        <w:rPr>
-          <w:lang w:val="sv-SE"/>
-        </w:rPr>
-      </w:pPr>
-      <w:r>
-        <w:rPr>
-          <w:lang w:val="sv-SE"/>
-        </w:rPr>
-        <w:t>Frågor:</w:t>
-      </w:r>
-    </w:p>
-    <w:p>
-      <w:pPr>
-        <w:rPr>
-          <w:lang w:val="sv-SE"/>
-        </w:rPr>
-      </w:pPr>
-      <w:r>
-        <w:rPr>
-          <w:lang w:val="sv-SE"/>
-        </w:rPr>
-        <w:t xml:space="preserve">Hur många städer finns det? </w:t>
-      </w:r>
-    </w:p>
-    <w:p>
-      <w:pPr>
-        <w:rPr>
-          <w:lang w:val="sv-SE"/>
-        </w:rPr>
-      </w:pPr>
-      <w:r>
-        <w:rPr>
-          <w:lang w:val="sv-SE"/>
-        </w:rPr>
-        <w:t>Visualisera hur många städer varje region har.</w:t>
-      </w:r>
-    </w:p>
-    <w:p>
-      <w:pPr>
-        <w:rPr>
-          <w:lang w:val="sv-SE"/>
-        </w:rPr>
-      </w:pPr>
-      <w:r>
-        <w:rPr>
-          <w:lang w:val="sv-SE"/>
-        </w:rPr>
-        <w:t>Hur stor andel av ordrarna i Returns från datafilen finns i Orders?</w:t>
-      </w:r>
-    </w:p>
-    <w:p>
-      <w:pPr>
-        <w:rPr>
-          <w:lang w:val="sv-SE"/>
-        </w:rPr>
-      </w:pPr>
-      <w:r>
-        <w:rPr>
-          <w:lang w:val="sv-SE"/>
-        </w:rPr>
-        <w:t xml:space="preserve">Vilka 3 kunder har köpt </w:t>
-      </w:r>
-      <w:r>
+        <w:t>Lektionsuppgift</w:t>
+      </w:r>
+    </w:p>
+    <w:p>
+      <w:pPr>
+        <w:rPr>
+          <w:lang w:val="sv-SE"/>
+        </w:rPr>
+      </w:pPr>
+      <w:r>
+        <w:rPr>
+          <w:lang w:val="sv-SE"/>
+        </w:rPr>
+        <w:t xml:space="preserve">Ta ursprungsläge i </w:t>
+      </w:r>
+      <w:proofErr w:type="spellStart"/>
+      <w:r>
+        <w:rPr>
+          <w:lang w:val="sv-SE"/>
+        </w:rPr>
+        <w:t>Datasets</w:t>
+      </w:r>
+      <w:proofErr w:type="spellEnd"/>
+      <w:r>
+        <w:rPr>
+          <w:lang w:val="sv-SE"/>
+        </w:rPr>
+        <w:t xml:space="preserve"> – </w:t>
+      </w:r>
+      <w:proofErr w:type="spellStart"/>
+      <w:r>
+        <w:rPr>
+          <w:lang w:val="sv-SE"/>
+        </w:rPr>
+        <w:t>project</w:t>
+      </w:r>
+      <w:proofErr w:type="spellEnd"/>
+      <w:r>
+        <w:rPr>
+          <w:lang w:val="sv-SE"/>
+        </w:rPr>
+        <w:t xml:space="preserve"> – new </w:t>
+      </w:r>
+      <w:proofErr w:type="spellStart"/>
+      <w:r>
+        <w:rPr>
+          <w:lang w:val="sv-SE"/>
+        </w:rPr>
+        <w:t>visualization</w:t>
+      </w:r>
+      <w:proofErr w:type="spellEnd"/>
+      <w:r>
+        <w:rPr>
+          <w:lang w:val="sv-SE"/>
+        </w:rPr>
+        <w:t xml:space="preserve">. Skapa en </w:t>
+      </w:r>
+      <w:proofErr w:type="spellStart"/>
+      <w:r>
+        <w:rPr>
+          <w:lang w:val="sv-SE"/>
+        </w:rPr>
+        <w:t>donut</w:t>
+      </w:r>
+      <w:proofErr w:type="spellEnd"/>
+      <w:r>
+        <w:rPr>
+          <w:lang w:val="sv-SE"/>
+        </w:rPr>
+        <w:t xml:space="preserve"> </w:t>
+      </w:r>
+      <w:proofErr w:type="spellStart"/>
+      <w:r>
+        <w:rPr>
+          <w:lang w:val="sv-SE"/>
+        </w:rPr>
+        <w:t>plot</w:t>
+      </w:r>
+      <w:proofErr w:type="spellEnd"/>
+      <w:r>
+        <w:rPr>
+          <w:lang w:val="sv-SE"/>
+        </w:rPr>
+        <w:t xml:space="preserve"> med population fördelad efter region samt en </w:t>
+      </w:r>
+      <w:proofErr w:type="spellStart"/>
+      <w:r>
+        <w:rPr>
+          <w:lang w:val="sv-SE"/>
+        </w:rPr>
+        <w:t>funnel</w:t>
+      </w:r>
+      <w:proofErr w:type="spellEnd"/>
+      <w:r>
+        <w:rPr>
+          <w:lang w:val="sv-SE"/>
+        </w:rPr>
+        <w:t xml:space="preserve"> </w:t>
+      </w:r>
+      <w:proofErr w:type="spellStart"/>
+      <w:r>
+        <w:rPr>
+          <w:lang w:val="sv-SE"/>
+        </w:rPr>
+        <w:t>plot</w:t>
+      </w:r>
+      <w:proofErr w:type="spellEnd"/>
+      <w:r>
+        <w:rPr>
+          <w:lang w:val="sv-SE"/>
+        </w:rPr>
+        <w:t xml:space="preserve"> med population fördelad efter age </w:t>
+      </w:r>
+      <w:proofErr w:type="spellStart"/>
+      <w:r>
+        <w:rPr>
+          <w:lang w:val="sv-SE"/>
+        </w:rPr>
+        <w:t>category</w:t>
+      </w:r>
+      <w:proofErr w:type="spellEnd"/>
+      <w:r>
+        <w:rPr>
+          <w:lang w:val="sv-SE"/>
+        </w:rPr>
+        <w:t xml:space="preserve">. Filtrera båda efter år 2020. Lägg rapporten i en ny </w:t>
+      </w:r>
+      <w:proofErr w:type="spellStart"/>
+      <w:r>
+        <w:rPr>
+          <w:lang w:val="sv-SE"/>
+        </w:rPr>
+        <w:t>dashboard</w:t>
+      </w:r>
+      <w:proofErr w:type="spellEnd"/>
+      <w:r>
+        <w:rPr>
+          <w:lang w:val="sv-SE"/>
+        </w:rPr>
+        <w:t xml:space="preserve">. </w:t>
+      </w:r>
+    </w:p>
+    <w:p>
+      <w:pPr>
+        <w:jc w:val="center"/>
         <w:rPr>
           <w:b/>
           <w:bCs/>
           <w:lang w:val="sv-SE"/>
         </w:rPr>
-        <w:t xml:space="preserve">flest </w:t>
-      </w:r>
-      <w:r>
-        <w:rPr>
-          <w:lang w:val="sv-SE"/>
-        </w:rPr>
-        <w:t>artiklar?</w:t>
-      </w:r>
-    </w:p>
-    <w:p>
-      <w:pPr>
-        <w:rPr>
-          <w:lang w:val="sv-SE"/>
-        </w:rPr>
-      </w:pPr>
-      <w:r>
-        <w:rPr>
-          <w:lang w:val="sv-SE"/>
-        </w:rPr>
-        <w:t>Vilka 3 kunder har spenderat</w:t>
-      </w:r>
-      <w:r>
+      </w:pPr>
+    </w:p>
+    <w:p>
+      <w:pPr>
+        <w:jc w:val="center"/>
         <w:rPr>
           <w:b/>
           <w:bCs/>
           <w:lang w:val="sv-SE"/>
         </w:rPr>
+      </w:pPr>
+      <w:r>
+        <w:rPr>
+          <w:b/>
+          <w:bCs/>
+          <w:lang w:val="sv-SE"/>
+        </w:rPr>
+        <w:t>SuperstoreUS2015</w:t>
+      </w:r>
+    </w:p>
+    <w:p>
+      <w:pPr>
+        <w:rPr>
+          <w:lang w:val="sv-SE"/>
+        </w:rPr>
+      </w:pPr>
+      <w:r>
+        <w:rPr>
+          <w:lang w:val="sv-SE"/>
+        </w:rPr>
+        <w:t>Ladda in datan i SuperStoreUS-2015 och dela upp den till en bättre lämpad struktur innan du laddar in datan till Power Pivot.</w:t>
+      </w:r>
+      <w:r>
+        <w:rPr>
+          <w:lang w:val="sv-SE"/>
+        </w:rPr>
+        <w:t xml:space="preserve"> Fundera på hur du kan indexera och vad du kan stoppa in i FACT respektive DIM tables.</w:t>
+      </w:r>
+    </w:p>
+    <w:p>
+      <w:pPr>
+        <w:rPr>
+          <w:lang w:val="sv-SE"/>
+        </w:rPr>
+      </w:pPr>
+    </w:p>
+    <w:p>
+      <w:pPr>
+        <w:rPr>
+          <w:lang w:val="sv-SE"/>
+        </w:rPr>
+      </w:pPr>
+      <w:r>
+        <w:rPr>
+          <w:lang w:val="sv-SE"/>
+        </w:rPr>
+        <w:t>Frågor:</w:t>
+      </w:r>
+    </w:p>
+    <w:p>
+      <w:pPr>
+        <w:pStyle w:val="Listeavsnitt"/>
+        <w:numPr>
+          <w:ilvl w:val="0"/>
+          <w:numId w:val="1"/>
+        </w:numPr>
+        <w:rPr>
+          <w:lang w:val="sv-SE"/>
+        </w:rPr>
+      </w:pPr>
+      <w:r>
+        <w:rPr>
+          <w:lang w:val="sv-SE"/>
+        </w:rPr>
+        <w:t xml:space="preserve">Hur många städer finns det? </w:t>
+      </w:r>
+    </w:p>
+    <w:p>
+      <w:pPr>
+        <w:pStyle w:val="Listeavsnitt"/>
+        <w:numPr>
+          <w:ilvl w:val="0"/>
+          <w:numId w:val="1"/>
+        </w:numPr>
+        <w:rPr>
+          <w:lang w:val="sv-SE"/>
+        </w:rPr>
+      </w:pPr>
+      <w:r>
+        <w:rPr>
+          <w:lang w:val="sv-SE"/>
+        </w:rPr>
+        <w:t>Visualisera hur många städer varje region har.</w:t>
+      </w:r>
+    </w:p>
+    <w:p>
+      <w:pPr>
+        <w:pStyle w:val="Listeavsnitt"/>
+        <w:numPr>
+          <w:ilvl w:val="0"/>
+          <w:numId w:val="1"/>
+        </w:numPr>
+        <w:rPr>
+          <w:lang w:val="sv-SE"/>
+        </w:rPr>
+      </w:pPr>
+      <w:r>
+        <w:rPr>
+          <w:lang w:val="sv-SE"/>
+        </w:rPr>
+        <w:t>Hur stor andel av ordrarna i Returns från datafilen finns i Orders?</w:t>
+      </w:r>
+    </w:p>
+    <w:p>
+      <w:pPr>
+        <w:pStyle w:val="Listeavsnitt"/>
+        <w:numPr>
+          <w:ilvl w:val="0"/>
+          <w:numId w:val="1"/>
+        </w:numPr>
+        <w:rPr>
+          <w:lang w:val="sv-SE"/>
+        </w:rPr>
+      </w:pPr>
+      <w:r>
+        <w:rPr>
+          <w:lang w:val="sv-SE"/>
+        </w:rPr>
+        <w:t xml:space="preserve">Vilka 3 kunder har köpt </w:t>
+      </w:r>
+      <w:r>
+        <w:rPr>
+          <w:b/>
+          <w:bCs/>
+          <w:lang w:val="sv-SE"/>
+        </w:rPr>
+        <w:t xml:space="preserve">flest </w:t>
+      </w:r>
+      <w:r>
+        <w:rPr>
+          <w:lang w:val="sv-SE"/>
+        </w:rPr>
+        <w:t>artiklar?</w:t>
+      </w:r>
+    </w:p>
+    <w:p>
+      <w:pPr>
+        <w:pStyle w:val="Listeavsnitt"/>
+        <w:numPr>
+          <w:ilvl w:val="0"/>
+          <w:numId w:val="1"/>
+        </w:numPr>
+        <w:rPr>
+          <w:lang w:val="sv-SE"/>
+        </w:rPr>
+      </w:pPr>
+      <w:r>
+        <w:rPr>
+          <w:lang w:val="sv-SE"/>
+        </w:rPr>
+        <w:t>Vilka 3 kunder har spenderat</w:t>
+      </w:r>
+      <w:r>
+        <w:rPr>
+          <w:b/>
+          <w:bCs/>
+          <w:lang w:val="sv-SE"/>
+        </w:rPr>
         <w:t xml:space="preserve"> mest</w:t>
       </w:r>
       <w:r>
@@ -154,6 +346,11 @@
     </w:p>
     <w:p>
       <w:pPr>
+        <w:pStyle w:val="Listeavsnitt"/>
+        <w:numPr>
+          <w:ilvl w:val="0"/>
+          <w:numId w:val="1"/>
+        </w:numPr>
         <w:rPr>
           <w:lang w:val="sv-SE"/>
         </w:rPr>
@@ -167,6 +364,11 @@
     </w:p>
     <w:p>
       <w:pPr>
+        <w:pStyle w:val="Listeavsnitt"/>
+        <w:numPr>
+          <w:ilvl w:val="0"/>
+          <w:numId w:val="1"/>
+        </w:numPr>
         <w:rPr>
           <w:lang w:val="sv-SE"/>
         </w:rPr>
@@ -180,6 +382,11 @@
     </w:p>
     <w:p>
       <w:pPr>
+        <w:pStyle w:val="Listeavsnitt"/>
+        <w:numPr>
+          <w:ilvl w:val="0"/>
+          <w:numId w:val="1"/>
+        </w:numPr>
         <w:rPr>
           <w:lang w:val="sv-SE"/>
         </w:rPr>
@@ -206,6 +413,13 @@
       </w:r>
     </w:p>
     <w:p>
+      <w:pPr>
+        <w:pStyle w:val="Listeavsnitt"/>
+        <w:numPr>
+          <w:ilvl w:val="0"/>
+          <w:numId w:val="1"/>
+        </w:numPr>
+      </w:pPr>
       <w:r>
         <w:rPr>
           <w:lang w:val="sv-SE"/>
@@ -263,6 +477,127 @@
     </w:sectPr>
   </w:body>
 </w:document>
+</file>
+
+<file path=word/numbering.xml><?xml version="1.0" encoding="utf-8"?>
+<w:numbering xmlns:wpc="http://schemas.microsoft.com/office/word/2010/wordprocessingCanvas" xmlns:cx="http://schemas.microsoft.com/office/drawing/2014/chartex" xmlns:cx1="http://schemas.microsoft.com/office/drawing/2015/9/8/chartex" xmlns:cx2="http://schemas.microsoft.com/office/drawing/2015/10/21/chartex" xmlns:cx3="http://schemas.microsoft.com/office/drawing/2016/5/9/chartex" xmlns:cx4="http://schemas.microsoft.com/office/drawing/2016/5/10/chartex" xmlns:cx5="http://schemas.microsoft.com/office/drawing/2016/5/11/chartex" xmlns:cx6="http://schemas.microsoft.com/office/drawing/2016/5/12/chartex" xmlns:cx7="http://schemas.microsoft.com/office/drawing/2016/5/13/chartex" xmlns:cx8="http://schemas.microsoft.com/office/drawing/2016/5/14/chartex" xmlns:mc="http://schemas.openxmlformats.org/markup-compatibility/2006" xmlns:aink="http://schemas.microsoft.com/office/drawing/2016/ink" xmlns:am3d="http://schemas.microsoft.com/office/drawing/2017/model3d" xmlns:o="urn:schemas-microsoft-com:office:office" xmlns:oel="http://schemas.microsoft.com/office/2019/extlst" xmlns:r="http://schemas.openxmlformats.org/officeDocument/2006/relationships" xmlns:m="http://schemas.openxmlformats.org/officeDocument/2006/math" xmlns:v="urn:schemas-microsoft-com:vml" xmlns:wp14="http://schemas.microsoft.com/office/word/2010/wordprocessingDrawing" xmlns:wp="http://schemas.openxmlformats.org/drawingml/2006/wordprocessingDrawing" xmlns:w10="urn:schemas-microsoft-com:office:word" xmlns:w="http://schemas.openxmlformats.org/wordprocessingml/2006/main" xmlns:w14="http://schemas.microsoft.com/office/word/2010/wordml" xmlns:w15="http://schemas.microsoft.com/office/word/2012/wordml" xmlns:w16cex="http://schemas.microsoft.com/office/word/2018/wordml/cex" xmlns:w16cid="http://schemas.microsoft.com/office/word/2016/wordml/cid" xmlns:w16="http://schemas.microsoft.com/office/word/2018/wordml" xmlns:w16sdtdh="http://schemas.microsoft.com/office/word/2020/wordml/sdtdatahash" xmlns:w16se="http://schemas.microsoft.com/office/word/2015/wordml/symex" xmlns:wpg="http://schemas.microsoft.com/office/word/2010/wordprocessingGroup" xmlns:wpi="http://schemas.microsoft.com/office/word/2010/wordprocessingInk" xmlns:wne="http://schemas.microsoft.com/office/word/2006/wordml" xmlns:wps="http://schemas.microsoft.com/office/word/2010/wordprocessingShape" mc:Ignorable="w14 w15 w16se w16cid w16 w16cex w16sdtdh wp14">
+  <w:abstractNum w:abstractNumId="0" w15:restartNumberingAfterBreak="0">
+    <w:nsid w:val="29A9655B"/>
+    <w:multiLevelType w:val="hybridMultilevel"/>
+    <w:tmpl w:val="61404BB0"/>
+    <w:lvl w:ilvl="0" w:tplc="04140001">
+      <w:start w:val="1"/>
+      <w:numFmt w:val="bullet"/>
+      <w:lvlText w:val=""/>
+      <w:lvlJc w:val="left"/>
+      <w:pPr>
+        <w:ind w:left="720" w:hanging="360"/>
+      </w:pPr>
+      <w:rPr>
+        <w:rFonts w:ascii="Symbol" w:hAnsi="Symbol" w:hint="default"/>
+      </w:rPr>
+    </w:lvl>
+    <w:lvl w:ilvl="1" w:tplc="04140003" w:tentative="1">
+      <w:start w:val="1"/>
+      <w:numFmt w:val="bullet"/>
+      <w:lvlText w:val="o"/>
+      <w:lvlJc w:val="left"/>
+      <w:pPr>
+        <w:ind w:left="1440" w:hanging="360"/>
+      </w:pPr>
+      <w:rPr>
+        <w:rFonts w:ascii="Courier New" w:hAnsi="Courier New" w:cs="Courier New" w:hint="default"/>
+      </w:rPr>
+    </w:lvl>
+    <w:lvl w:ilvl="2" w:tplc="04140005" w:tentative="1">
+      <w:start w:val="1"/>
+      <w:numFmt w:val="bullet"/>
+      <w:lvlText w:val=""/>
+      <w:lvlJc w:val="left"/>
+      <w:pPr>
+        <w:ind w:left="2160" w:hanging="360"/>
+      </w:pPr>
+      <w:rPr>
+        <w:rFonts w:ascii="Wingdings" w:hAnsi="Wingdings" w:hint="default"/>
+      </w:rPr>
+    </w:lvl>
+    <w:lvl w:ilvl="3" w:tplc="04140001" w:tentative="1">
+      <w:start w:val="1"/>
+      <w:numFmt w:val="bullet"/>
+      <w:lvlText w:val=""/>
+      <w:lvlJc w:val="left"/>
+      <w:pPr>
+        <w:ind w:left="2880" w:hanging="360"/>
+      </w:pPr>
+      <w:rPr>
+        <w:rFonts w:ascii="Symbol" w:hAnsi="Symbol" w:hint="default"/>
+      </w:rPr>
+    </w:lvl>
+    <w:lvl w:ilvl="4" w:tplc="04140003" w:tentative="1">
+      <w:start w:val="1"/>
+      <w:numFmt w:val="bullet"/>
+      <w:lvlText w:val="o"/>
+      <w:lvlJc w:val="left"/>
+      <w:pPr>
+        <w:ind w:left="3600" w:hanging="360"/>
+      </w:pPr>
+      <w:rPr>
+        <w:rFonts w:ascii="Courier New" w:hAnsi="Courier New" w:cs="Courier New" w:hint="default"/>
+      </w:rPr>
+    </w:lvl>
+    <w:lvl w:ilvl="5" w:tplc="04140005" w:tentative="1">
+      <w:start w:val="1"/>
+      <w:numFmt w:val="bullet"/>
+      <w:lvlText w:val=""/>
+      <w:lvlJc w:val="left"/>
+      <w:pPr>
+        <w:ind w:left="4320" w:hanging="360"/>
+      </w:pPr>
+      <w:rPr>
+        <w:rFonts w:ascii="Wingdings" w:hAnsi="Wingdings" w:hint="default"/>
+      </w:rPr>
+    </w:lvl>
+    <w:lvl w:ilvl="6" w:tplc="04140001" w:tentative="1">
+      <w:start w:val="1"/>
+      <w:numFmt w:val="bullet"/>
+      <w:lvlText w:val=""/>
+      <w:lvlJc w:val="left"/>
+      <w:pPr>
+        <w:ind w:left="5040" w:hanging="360"/>
+      </w:pPr>
+      <w:rPr>
+        <w:rFonts w:ascii="Symbol" w:hAnsi="Symbol" w:hint="default"/>
+      </w:rPr>
+    </w:lvl>
+    <w:lvl w:ilvl="7" w:tplc="04140003" w:tentative="1">
+      <w:start w:val="1"/>
+      <w:numFmt w:val="bullet"/>
+      <w:lvlText w:val="o"/>
+      <w:lvlJc w:val="left"/>
+      <w:pPr>
+        <w:ind w:left="5760" w:hanging="360"/>
+      </w:pPr>
+      <w:rPr>
+        <w:rFonts w:ascii="Courier New" w:hAnsi="Courier New" w:cs="Courier New" w:hint="default"/>
+      </w:rPr>
+    </w:lvl>
+    <w:lvl w:ilvl="8" w:tplc="04140005" w:tentative="1">
+      <w:start w:val="1"/>
+      <w:numFmt w:val="bullet"/>
+      <w:lvlText w:val=""/>
+      <w:lvlJc w:val="left"/>
+      <w:pPr>
+        <w:ind w:left="6480" w:hanging="360"/>
+      </w:pPr>
+      <w:rPr>
+        <w:rFonts w:ascii="Wingdings" w:hAnsi="Wingdings" w:hint="default"/>
+      </w:rPr>
+    </w:lvl>
+  </w:abstractNum>
+  <w:num w:numId="1" w16cid:durableId="683630816">
+    <w:abstractNumId w:val="0"/>
+  </w:num>
+</w:numbering>
 </file>
 
 <file path=word/styles.xml><?xml version="1.0" encoding="utf-8"?>
@@ -691,6 +1026,17 @@
     <w:semiHidden/>
     <w:unhideWhenUsed/>
   </w:style>
+  <w:style w:type="paragraph" w:styleId="Listeavsnitt">
+    <w:name w:val="List Paragraph"/>
+    <w:basedOn w:val="Normal"/>
+    <w:uiPriority w:val="34"/>
+    <w:qFormat/>
+    <w:rsid w:val="0056033B"/>
+    <w:pPr>
+      <w:ind w:left="720"/>
+      <w:contextualSpacing/>
+    </w:pPr>
+  </w:style>
 </w:styles>
 </file>
 
@@ -990,21 +1336,6 @@
 </file>
 
 <file path=customXml/item1.xml><?xml version="1.0" encoding="utf-8"?>
-<p:properties xmlns:p="http://schemas.microsoft.com/office/2006/metadata/properties" xmlns:xsi="http://www.w3.org/2001/XMLSchema-instance" xmlns:pc="http://schemas.microsoft.com/office/infopath/2007/PartnerControls">
-  <documentManagement/>
-</p:properties>
-</file>
-
-<file path=customXml/item2.xml><?xml version="1.0" encoding="utf-8"?>
-<?mso-contentType ?>
-<FormTemplates xmlns="http://schemas.microsoft.com/sharepoint/v3/contenttype/forms">
-  <Display>DocumentLibraryForm</Display>
-  <Edit>DocumentLibraryForm</Edit>
-  <New>DocumentLibraryForm</New>
-</FormTemplates>
-</file>
-
-<file path=customXml/item3.xml><?xml version="1.0" encoding="utf-8"?>
 <ct:contentTypeSchema xmlns:ct="http://schemas.microsoft.com/office/2006/metadata/contentType" xmlns:ma="http://schemas.microsoft.com/office/2006/metadata/properties/metaAttributes" ct:_="" ma:_="" ma:contentTypeName="dokument" ma:contentTypeID="0x01010030F4E72DD0F695438C9C458286B9DFA6" ma:contentTypeVersion="12" ma:contentTypeDescription="Skapa ett nytt dokument." ma:contentTypeScope="" ma:versionID="75b99d9fe62484b44c0b77e7d15f1d64">
   <xsd:schema xmlns:xsd="http://www.w3.org/2001/XMLSchema" xmlns:xs="http://www.w3.org/2001/XMLSchema" xmlns:p="http://schemas.microsoft.com/office/2006/metadata/properties" xmlns:ns2="97cb82de-8ec6-407d-8b60-f4d9f602e5a3" xmlns:ns3="06aab6e1-d045-4d21-8f3c-38e1e679a5ce" targetNamespace="http://schemas.microsoft.com/office/2006/metadata/properties" ma:root="true" ma:fieldsID="befcf4da00c8cbd360364d9c04d9cb18" ns2:_="" ns3:_="">
     <xsd:import namespace="97cb82de-8ec6-407d-8b60-f4d9f602e5a3"/>
@@ -1221,24 +1552,22 @@
 </ct:contentTypeSchema>
 </file>
 
-<file path=customXml/itemProps1.xml><?xml version="1.0" encoding="utf-8"?>
-<ds:datastoreItem xmlns:ds="http://schemas.openxmlformats.org/officeDocument/2006/customXml" ds:itemID="{49CF683F-0F5C-4D5F-8243-0D6EF9CEF567}">
-  <ds:schemaRefs>
-    <ds:schemaRef ds:uri="http://schemas.microsoft.com/office/2006/metadata/properties"/>
-    <ds:schemaRef ds:uri="http://schemas.microsoft.com/office/infopath/2007/PartnerControls"/>
-  </ds:schemaRefs>
-</ds:datastoreItem>
+<file path=customXml/item2.xml><?xml version="1.0" encoding="utf-8"?>
+<?mso-contentType ?>
+<FormTemplates xmlns="http://schemas.microsoft.com/sharepoint/v3/contenttype/forms">
+  <Display>DocumentLibraryForm</Display>
+  <Edit>DocumentLibraryForm</Edit>
+  <New>DocumentLibraryForm</New>
+</FormTemplates>
 </file>
 
-<file path=customXml/itemProps2.xml><?xml version="1.0" encoding="utf-8"?>
-<ds:datastoreItem xmlns:ds="http://schemas.openxmlformats.org/officeDocument/2006/customXml" ds:itemID="{474DFD31-7DDF-432C-A21E-781F017F3EFA}">
-  <ds:schemaRefs>
-    <ds:schemaRef ds:uri="http://schemas.microsoft.com/sharepoint/v3/contenttype/forms"/>
-  </ds:schemaRefs>
-</ds:datastoreItem>
+<file path=customXml/item3.xml><?xml version="1.0" encoding="utf-8"?>
+<p:properties xmlns:p="http://schemas.microsoft.com/office/2006/metadata/properties" xmlns:xsi="http://www.w3.org/2001/XMLSchema-instance" xmlns:pc="http://schemas.microsoft.com/office/infopath/2007/PartnerControls">
+  <documentManagement/>
+</p:properties>
 </file>
 
-<file path=customXml/itemProps3.xml><?xml version="1.0" encoding="utf-8"?>
+<file path=customXml/itemProps1.xml><?xml version="1.0" encoding="utf-8"?>
 <ds:datastoreItem xmlns:ds="http://schemas.openxmlformats.org/officeDocument/2006/customXml" ds:itemID="{212A9CEC-2EEA-4454-B296-BFA2475D5CCB}">
   <ds:schemaRefs>
     <ds:schemaRef ds:uri="http://schemas.microsoft.com/office/2006/metadata/contentType"/>
@@ -1255,4 +1584,21 @@
     <ds:schemaRef ds:uri="http://schemas.microsoft.com/internal/obd"/>
   </ds:schemaRefs>
 </ds:datastoreItem>
+</file>
+
+<file path=customXml/itemProps2.xml><?xml version="1.0" encoding="utf-8"?>
+<ds:datastoreItem xmlns:ds="http://schemas.openxmlformats.org/officeDocument/2006/customXml" ds:itemID="{474DFD31-7DDF-432C-A21E-781F017F3EFA}">
+  <ds:schemaRefs>
+    <ds:schemaRef ds:uri="http://schemas.microsoft.com/sharepoint/v3/contenttype/forms"/>
+  </ds:schemaRefs>
+</ds:datastoreItem>
+</file>
+
+<file path=customXml/itemProps3.xml><?xml version="1.0" encoding="utf-8"?>
+<ds:datastoreItem xmlns:ds="http://schemas.openxmlformats.org/officeDocument/2006/customXml" ds:itemID="{49CF683F-0F5C-4D5F-8243-0D6EF9CEF567}">
+  <ds:schemaRefs>
+    <ds:schemaRef ds:uri="http://schemas.microsoft.com/office/2006/metadata/properties"/>
+    <ds:schemaRef ds:uri="http://schemas.microsoft.com/office/infopath/2007/PartnerControls"/>
+  </ds:schemaRefs>
+</ds:datastoreItem>
 </file>
</xml_diff>